<commit_message>
Updated formulas with the corrections from lecture
</commit_message>
<xml_diff>
--- a/Linear Regression/Linear Regression Report.docx
+++ b/Linear Regression/Linear Regression Report.docx
@@ -366,13 +366,7 @@
             <w:rPr>
               <w:rFonts w:ascii="Cambria Math" w:hAnsi="Cambria Math"/>
             </w:rPr>
-            <m:t>-(lr</m:t>
-          </m:r>
-          <m:r>
-            <w:rPr>
-              <w:rFonts w:ascii="Cambria Math" w:hAnsi="Cambria Math"/>
-            </w:rPr>
-            <m:t xml:space="preserve">* </m:t>
+            <m:t xml:space="preserve">-(lr* </m:t>
           </m:r>
           <m:f>
             <m:fPr>
@@ -502,13 +496,7 @@
             <w:rPr>
               <w:rFonts w:ascii="Cambria Math" w:hAnsi="Cambria Math"/>
             </w:rPr>
-            <m:t xml:space="preserve"> </m:t>
-          </m:r>
-          <m:r>
-            <w:rPr>
-              <w:rFonts w:ascii="Cambria Math" w:hAnsi="Cambria Math"/>
-            </w:rPr>
-            <m:t>)</m:t>
+            <m:t xml:space="preserve"> )</m:t>
           </m:r>
         </m:oMath>
       </m:oMathPara>
@@ -806,18 +794,46 @@
       </w:r>
       <w:r>
         <w:lastRenderedPageBreak/>
-        <w:t xml:space="preserve">against sacrificing an accurate model in the pursuit of low MSE.  For the best MSE performance on test set, 130.2 was the best MSE; however, for the most accurate model in terms of correlation, </w:t>
-      </w:r>
-      <w:r>
-        <w:t xml:space="preserve">the MSE was 4980221.84 and is included in the attached printout of the </w:t>
-      </w:r>
-      <w:proofErr w:type="spellStart"/>
-      <w:r>
-        <w:t>colab</w:t>
-      </w:r>
-      <w:proofErr w:type="spellEnd"/>
-      <w:r>
-        <w:t xml:space="preserve"> document.</w:t>
+        <w:t xml:space="preserve">against sacrificing an accurate model in the pursuit of low MSE.  For the best MSE performance on test set, </w:t>
+      </w:r>
+      <w:r>
+        <w:t xml:space="preserve">214290.43 </w:t>
+      </w:r>
+      <w:r>
+        <w:t>was the best MSE</w:t>
+      </w:r>
+      <w:r>
+        <w:t xml:space="preserve"> (0.32, 0.34 for R</w:t>
+      </w:r>
+      <w:r>
+        <w:rPr>
+          <w:vertAlign w:val="superscript"/>
+        </w:rPr>
+        <w:t>2</w:t>
+      </w:r>
+      <w:r>
+        <w:t xml:space="preserve"> and Explained Variance respectively)</w:t>
+      </w:r>
+      <w:r>
+        <w:t xml:space="preserve">; however, for the most accurate model in terms of correlation, </w:t>
+      </w:r>
+      <w:r>
+        <w:t xml:space="preserve">the MSE was </w:t>
+      </w:r>
+      <w:r>
+        <w:t>297613.35</w:t>
+      </w:r>
+      <w:r>
+        <w:t xml:space="preserve"> with values 0.44, 0.44 for R</w:t>
+      </w:r>
+      <w:r>
+        <w:rPr>
+          <w:vertAlign w:val="superscript"/>
+        </w:rPr>
+        <w:t>2</w:t>
+      </w:r>
+      <w:r>
+        <w:t xml:space="preserve"> and Explained Variance when ran under 200 iterations with the same learning rate.</w:t>
       </w:r>
     </w:p>
     <w:p>
@@ -829,10 +845,10 @@
       <w:r>
         <w:lastRenderedPageBreak/>
         <w:drawing>
-          <wp:inline distT="0" distB="0" distL="0" distR="0" wp14:anchorId="674EF19C" wp14:editId="530D61B1">
-            <wp:extent cx="5943600" cy="7739380"/>
+          <wp:inline distT="0" distB="0" distL="0" distR="0" wp14:anchorId="488AFDE9" wp14:editId="193A7489">
+            <wp:extent cx="5943600" cy="7663815"/>
             <wp:effectExtent l="0" t="0" r="0" b="0"/>
-            <wp:docPr id="1" name="Picture 1" descr="Table&#10;&#10;Description automatically generated with medium confidence"/>
+            <wp:docPr id="1" name="Picture 1" descr="Text&#10;&#10;Description automatically generated with medium confidence"/>
             <wp:cNvGraphicFramePr>
               <a:graphicFrameLocks xmlns:a="http://schemas.openxmlformats.org/drawingml/2006/main" noChangeAspect="1"/>
             </wp:cNvGraphicFramePr>
@@ -840,7 +856,7 @@
               <a:graphicData uri="http://schemas.openxmlformats.org/drawingml/2006/picture">
                 <pic:pic xmlns:pic="http://schemas.openxmlformats.org/drawingml/2006/picture">
                   <pic:nvPicPr>
-                    <pic:cNvPr id="1" name="Picture 1" descr="Table&#10;&#10;Description automatically generated with medium confidence"/>
+                    <pic:cNvPr id="1" name="Picture 1" descr="Text&#10;&#10;Description automatically generated with medium confidence"/>
                     <pic:cNvPicPr/>
                   </pic:nvPicPr>
                   <pic:blipFill>
@@ -852,7 +868,7 @@
                   <pic:spPr>
                     <a:xfrm>
                       <a:off x="0" y="0"/>
-                      <a:ext cx="5943600" cy="7739380"/>
+                      <a:ext cx="5943600" cy="7663815"/>
                     </a:xfrm>
                     <a:prstGeom prst="rect">
                       <a:avLst/>
@@ -864,15 +880,13 @@
           </wp:inline>
         </w:drawing>
       </w:r>
-    </w:p>
-    <w:p>
       <w:r>
         <w:lastRenderedPageBreak/>
         <w:drawing>
-          <wp:inline distT="0" distB="0" distL="0" distR="0" wp14:anchorId="7D727140" wp14:editId="646EE515">
-            <wp:extent cx="5943600" cy="7739380"/>
+          <wp:inline distT="0" distB="0" distL="0" distR="0" wp14:anchorId="3891C0C9" wp14:editId="535F6DAA">
+            <wp:extent cx="5943600" cy="7663815"/>
             <wp:effectExtent l="0" t="0" r="0" b="0"/>
-            <wp:docPr id="207" name="Picture 207" descr="A picture containing text&#10;&#10;Description automatically generated"/>
+            <wp:docPr id="2" name="Picture 2" descr="A picture containing text&#10;&#10;Description automatically generated"/>
             <wp:cNvGraphicFramePr>
               <a:graphicFrameLocks xmlns:a="http://schemas.openxmlformats.org/drawingml/2006/main" noChangeAspect="1"/>
             </wp:cNvGraphicFramePr>
@@ -880,7 +894,7 @@
               <a:graphicData uri="http://schemas.openxmlformats.org/drawingml/2006/picture">
                 <pic:pic xmlns:pic="http://schemas.openxmlformats.org/drawingml/2006/picture">
                   <pic:nvPicPr>
-                    <pic:cNvPr id="207" name="Picture 207" descr="A picture containing text&#10;&#10;Description automatically generated"/>
+                    <pic:cNvPr id="2" name="Picture 2" descr="A picture containing text&#10;&#10;Description automatically generated"/>
                     <pic:cNvPicPr/>
                   </pic:nvPicPr>
                   <pic:blipFill>
@@ -892,7 +906,7 @@
                   <pic:spPr>
                     <a:xfrm>
                       <a:off x="0" y="0"/>
-                      <a:ext cx="5943600" cy="7739380"/>
+                      <a:ext cx="5943600" cy="7663815"/>
                     </a:xfrm>
                     <a:prstGeom prst="rect">
                       <a:avLst/>
@@ -904,15 +918,13 @@
           </wp:inline>
         </w:drawing>
       </w:r>
-    </w:p>
-    <w:p>
       <w:r>
         <w:lastRenderedPageBreak/>
         <w:drawing>
-          <wp:inline distT="0" distB="0" distL="0" distR="0" wp14:anchorId="7EDF31E0" wp14:editId="1A9AE0A0">
-            <wp:extent cx="5943600" cy="7739380"/>
+          <wp:inline distT="0" distB="0" distL="0" distR="0" wp14:anchorId="568F6CC1" wp14:editId="33A98904">
+            <wp:extent cx="5943600" cy="7663815"/>
             <wp:effectExtent l="0" t="0" r="0" b="0"/>
-            <wp:docPr id="208" name="Picture 208" descr="Text, letter&#10;&#10;Description automatically generated"/>
+            <wp:docPr id="3" name="Picture 3" descr="Text, letter&#10;&#10;Description automatically generated"/>
             <wp:cNvGraphicFramePr>
               <a:graphicFrameLocks xmlns:a="http://schemas.openxmlformats.org/drawingml/2006/main" noChangeAspect="1"/>
             </wp:cNvGraphicFramePr>
@@ -920,7 +932,7 @@
               <a:graphicData uri="http://schemas.openxmlformats.org/drawingml/2006/picture">
                 <pic:pic xmlns:pic="http://schemas.openxmlformats.org/drawingml/2006/picture">
                   <pic:nvPicPr>
-                    <pic:cNvPr id="208" name="Picture 208" descr="Text, letter&#10;&#10;Description automatically generated"/>
+                    <pic:cNvPr id="3" name="Picture 3" descr="Text, letter&#10;&#10;Description automatically generated"/>
                     <pic:cNvPicPr/>
                   </pic:nvPicPr>
                   <pic:blipFill>
@@ -932,7 +944,7 @@
                   <pic:spPr>
                     <a:xfrm>
                       <a:off x="0" y="0"/>
-                      <a:ext cx="5943600" cy="7739380"/>
+                      <a:ext cx="5943600" cy="7663815"/>
                     </a:xfrm>
                     <a:prstGeom prst="rect">
                       <a:avLst/>
@@ -944,15 +956,13 @@
           </wp:inline>
         </w:drawing>
       </w:r>
-    </w:p>
-    <w:p>
       <w:r>
         <w:lastRenderedPageBreak/>
         <w:drawing>
-          <wp:inline distT="0" distB="0" distL="0" distR="0" wp14:anchorId="77C065D0" wp14:editId="0E9725E3">
-            <wp:extent cx="5943600" cy="7739380"/>
+          <wp:inline distT="0" distB="0" distL="0" distR="0" wp14:anchorId="771BB015" wp14:editId="6C35DA7B">
+            <wp:extent cx="5943600" cy="7663815"/>
             <wp:effectExtent l="0" t="0" r="0" b="0"/>
-            <wp:docPr id="209" name="Picture 209" descr="Text, letter&#10;&#10;Description automatically generated"/>
+            <wp:docPr id="4" name="Picture 4" descr="Text, letter&#10;&#10;Description automatically generated"/>
             <wp:cNvGraphicFramePr>
               <a:graphicFrameLocks xmlns:a="http://schemas.openxmlformats.org/drawingml/2006/main" noChangeAspect="1"/>
             </wp:cNvGraphicFramePr>
@@ -960,7 +970,7 @@
               <a:graphicData uri="http://schemas.openxmlformats.org/drawingml/2006/picture">
                 <pic:pic xmlns:pic="http://schemas.openxmlformats.org/drawingml/2006/picture">
                   <pic:nvPicPr>
-                    <pic:cNvPr id="209" name="Picture 209" descr="Text, letter&#10;&#10;Description automatically generated"/>
+                    <pic:cNvPr id="4" name="Picture 4" descr="Text, letter&#10;&#10;Description automatically generated"/>
                     <pic:cNvPicPr/>
                   </pic:nvPicPr>
                   <pic:blipFill>
@@ -972,7 +982,7 @@
                   <pic:spPr>
                     <a:xfrm>
                       <a:off x="0" y="0"/>
-                      <a:ext cx="5943600" cy="7739380"/>
+                      <a:ext cx="5943600" cy="7663815"/>
                     </a:xfrm>
                     <a:prstGeom prst="rect">
                       <a:avLst/>
@@ -984,15 +994,13 @@
           </wp:inline>
         </w:drawing>
       </w:r>
-    </w:p>
-    <w:p>
       <w:r>
         <w:lastRenderedPageBreak/>
         <w:drawing>
-          <wp:inline distT="0" distB="0" distL="0" distR="0" wp14:anchorId="1DBA8B47" wp14:editId="66B38883">
-            <wp:extent cx="5943600" cy="7739380"/>
+          <wp:inline distT="0" distB="0" distL="0" distR="0" wp14:anchorId="60514D07" wp14:editId="437B2145">
+            <wp:extent cx="5943600" cy="7663815"/>
             <wp:effectExtent l="0" t="0" r="0" b="0"/>
-            <wp:docPr id="210" name="Picture 210" descr="Table&#10;&#10;Description automatically generated"/>
+            <wp:docPr id="5" name="Picture 5" descr="Table&#10;&#10;Description automatically generated"/>
             <wp:cNvGraphicFramePr>
               <a:graphicFrameLocks xmlns:a="http://schemas.openxmlformats.org/drawingml/2006/main" noChangeAspect="1"/>
             </wp:cNvGraphicFramePr>
@@ -1000,7 +1008,7 @@
               <a:graphicData uri="http://schemas.openxmlformats.org/drawingml/2006/picture">
                 <pic:pic xmlns:pic="http://schemas.openxmlformats.org/drawingml/2006/picture">
                   <pic:nvPicPr>
-                    <pic:cNvPr id="210" name="Picture 210" descr="Table&#10;&#10;Description automatically generated"/>
+                    <pic:cNvPr id="5" name="Picture 5" descr="Table&#10;&#10;Description automatically generated"/>
                     <pic:cNvPicPr/>
                   </pic:nvPicPr>
                   <pic:blipFill>
@@ -1012,7 +1020,7 @@
                   <pic:spPr>
                     <a:xfrm>
                       <a:off x="0" y="0"/>
-                      <a:ext cx="5943600" cy="7739380"/>
+                      <a:ext cx="5943600" cy="7663815"/>
                     </a:xfrm>
                     <a:prstGeom prst="rect">
                       <a:avLst/>
@@ -1027,10 +1035,10 @@
       <w:r>
         <w:lastRenderedPageBreak/>
         <w:drawing>
-          <wp:inline distT="0" distB="0" distL="0" distR="0" wp14:anchorId="4697CA96" wp14:editId="67F552DF">
-            <wp:extent cx="5943600" cy="7739380"/>
+          <wp:inline distT="0" distB="0" distL="0" distR="0" wp14:anchorId="3502DE88" wp14:editId="4FF5D344">
+            <wp:extent cx="5943600" cy="7663815"/>
             <wp:effectExtent l="0" t="0" r="0" b="0"/>
-            <wp:docPr id="211" name="Picture 211" descr="Chart, scatter chart&#10;&#10;Description automatically generated"/>
+            <wp:docPr id="6" name="Picture 6" descr="Chart, scatter chart&#10;&#10;Description automatically generated"/>
             <wp:cNvGraphicFramePr>
               <a:graphicFrameLocks xmlns:a="http://schemas.openxmlformats.org/drawingml/2006/main" noChangeAspect="1"/>
             </wp:cNvGraphicFramePr>
@@ -1038,7 +1046,7 @@
               <a:graphicData uri="http://schemas.openxmlformats.org/drawingml/2006/picture">
                 <pic:pic xmlns:pic="http://schemas.openxmlformats.org/drawingml/2006/picture">
                   <pic:nvPicPr>
-                    <pic:cNvPr id="211" name="Picture 211" descr="Chart, scatter chart&#10;&#10;Description automatically generated"/>
+                    <pic:cNvPr id="6" name="Picture 6" descr="Chart, scatter chart&#10;&#10;Description automatically generated"/>
                     <pic:cNvPicPr/>
                   </pic:nvPicPr>
                   <pic:blipFill>
@@ -1050,7 +1058,7 @@
                   <pic:spPr>
                     <a:xfrm>
                       <a:off x="0" y="0"/>
-                      <a:ext cx="5943600" cy="7739380"/>
+                      <a:ext cx="5943600" cy="7663815"/>
                     </a:xfrm>
                     <a:prstGeom prst="rect">
                       <a:avLst/>
@@ -1065,10 +1073,10 @@
       <w:r>
         <w:lastRenderedPageBreak/>
         <w:drawing>
-          <wp:inline distT="0" distB="0" distL="0" distR="0" wp14:anchorId="2CCDC0B7" wp14:editId="33094F13">
-            <wp:extent cx="5943600" cy="7739380"/>
+          <wp:inline distT="0" distB="0" distL="0" distR="0" wp14:anchorId="67C6B934" wp14:editId="69B23CCE">
+            <wp:extent cx="5943600" cy="7663815"/>
             <wp:effectExtent l="0" t="0" r="0" b="0"/>
-            <wp:docPr id="212" name="Picture 212" descr="Chart, scatter chart&#10;&#10;Description automatically generated"/>
+            <wp:docPr id="7" name="Picture 7" descr="Chart&#10;&#10;Description automatically generated with medium confidence"/>
             <wp:cNvGraphicFramePr>
               <a:graphicFrameLocks xmlns:a="http://schemas.openxmlformats.org/drawingml/2006/main" noChangeAspect="1"/>
             </wp:cNvGraphicFramePr>
@@ -1076,7 +1084,7 @@
               <a:graphicData uri="http://schemas.openxmlformats.org/drawingml/2006/picture">
                 <pic:pic xmlns:pic="http://schemas.openxmlformats.org/drawingml/2006/picture">
                   <pic:nvPicPr>
-                    <pic:cNvPr id="212" name="Picture 212" descr="Chart, scatter chart&#10;&#10;Description automatically generated"/>
+                    <pic:cNvPr id="7" name="Picture 7" descr="Chart&#10;&#10;Description automatically generated with medium confidence"/>
                     <pic:cNvPicPr/>
                   </pic:nvPicPr>
                   <pic:blipFill>
@@ -1088,7 +1096,7 @@
                   <pic:spPr>
                     <a:xfrm>
                       <a:off x="0" y="0"/>
-                      <a:ext cx="5943600" cy="7739380"/>
+                      <a:ext cx="5943600" cy="7663815"/>
                     </a:xfrm>
                     <a:prstGeom prst="rect">
                       <a:avLst/>

</xml_diff>